<commit_message>
Add templates for dynamic tables in Word using docxtpl
- Created `create_dynamic_table_template.py` to guide users in creating dynamic tables with Jinja2 syntax.
- Implemented a basic template structure for employee information and qualifications.
- Added instructions for setting up dynamic rows in Word documents.
- Created `create_template_with_table.py` for a comprehensive employee template including qualifications and employment details.
- Included notes for users on how to properly format the dynamic table in Word.
</commit_message>
<xml_diff>
--- a/ReplacingVar2Var/Template.docx
+++ b/ReplacingVar2Var/Template.docx
@@ -13,17 +13,17 @@
     </w:p>
     <w:p>
       <w:r>
-        <w:t>Employee Name: $EmpName</w:t>
+        <w:t>Employee Name: {{ EmpName }}</w:t>
       </w:r>
     </w:p>
     <w:p>
       <w:r>
-        <w:t>Date of Birth: $DOB</w:t>
+        <w:t>Date of Birth: {{ DOB }}</w:t>
       </w:r>
     </w:p>
     <w:p>
       <w:r>
-        <w:t>Employee ID: $EmpID</w:t>
+        <w:t>Employee ID: {{ EmpID }}</w:t>
       </w:r>
     </w:p>
     <w:p/>
@@ -62,7 +62,7 @@
           </w:tcPr>
           <w:p>
             <w:r>
-              <w:t>$Department</w:t>
+              <w:t>{{ Department }}</w:t>
             </w:r>
           </w:p>
         </w:tc>
@@ -84,7 +84,7 @@
           </w:tcPr>
           <w:p>
             <w:r>
-              <w:t>$Position</w:t>
+              <w:t>{{ Position }}</w:t>
             </w:r>
           </w:p>
         </w:tc>
@@ -106,7 +106,7 @@
           </w:tcPr>
           <w:p>
             <w:r>
-              <w:t>$Salary</w:t>
+              <w:t>{{ Salary }}</w:t>
             </w:r>
           </w:p>
         </w:tc>
@@ -128,7 +128,7 @@
           </w:tcPr>
           <w:p>
             <w:r>
-              <w:t>$JoinDate</w:t>
+              <w:t>{{ JoinDate }}</w:t>
             </w:r>
           </w:p>
         </w:tc>
@@ -150,7 +150,7 @@
           </w:tcPr>
           <w:p>
             <w:r>
-              <w:t>$Manager</w:t>
+              <w:t>{{ Manager }}</w:t>
             </w:r>
           </w:p>
         </w:tc>
@@ -164,7 +164,7 @@
     </w:p>
     <w:p>
       <w:r>
-        <w:t>Generated for: $EmpName (ID: $EmpID)</w:t>
+        <w:t>Generated for: {{ EmpName }} (ID: {{ EmpID }})</w:t>
       </w:r>
     </w:p>
     <w:sectPr>

</xml_diff>